<commit_message>
+ affichage du chemin de la créature sélectionnée
~ meilleure gestion des créatures mal tuées
	-> tests, pour moi plus de bug de perte de vies

~ petit détail d'interface (titre des panels d'infos : "créature sélectionnée" et "tour sélectionnée")
</commit_message>
<xml_diff>
--- a/documents/Rapport_aurelien.docx
+++ b/documents/Rapport_aurelien.docx
@@ -8151,7 +8151,14 @@
           <w:i w:val="0"/>
           <w:iCs/>
         </w:rPr>
-        <w:t xml:space="preserve">Etude de </w:t>
+        <w:t xml:space="preserve">Etude </w:t>
+      </w:r>
+      <w:r>
+        <w:rPr>
+          <w:i w:val="0"/>
+          <w:iCs/>
+        </w:rPr>
+        <w:t xml:space="preserve"> </w:t>
       </w:r>
       <w:r>
         <w:rPr>
@@ -10331,10 +10338,7 @@
       </w:r>
       <w:hyperlink r:id="rId28" w:history="1">
         <w:r>
-          <w:t>http://jgrapht.sourceforge.n</w:t>
-        </w:r>
-        <w:r>
-          <w:t>et/</w:t>
+          <w:t>http://jgrapht.sourceforge.net/</w:t>
         </w:r>
       </w:hyperlink>
       <w:r>
@@ -11762,7 +11766,16 @@
         <w:ind w:firstLine="0"/>
       </w:pPr>
       <w:r>
-        <w:t>Sur cette image, vous pouvez remarquez que la fenêtre est décomposé en 4 parties :</w:t>
+        <w:t>La</w:t>
+      </w:r>
+      <w:r>
+        <w:t xml:space="preserve"> fenêtre est décomposé</w:t>
+      </w:r>
+      <w:r>
+        <w:t>e</w:t>
+      </w:r>
+      <w:r>
+        <w:t xml:space="preserve"> en 4 parties :</w:t>
       </w:r>
     </w:p>
     <w:p>
@@ -11790,19 +11803,52 @@
         <w:t>partie</w:t>
       </w:r>
       <w:r>
-        <w:t xml:space="preserve"> est la partie</w:t>
-      </w:r>
-      <w:r>
-        <w:t xml:space="preserve"> du haut contenant le menu permettant de quittez (fichier -&gt; quitter) et d’ouvrir la </w:t>
+        <w:t>, celle au nord, contient</w:t>
+      </w:r>
+      <w:r>
+        <w:t xml:space="preserve"> le menu permettant de quittez</w:t>
+      </w:r>
+      <w:r>
+        <w:t xml:space="preserve"> l’application</w:t>
+      </w:r>
+      <w:r>
+        <w:t xml:space="preserve"> (fichier -&gt; quitter) et d’ouvrir la </w:t>
       </w:r>
       <w:r>
         <w:t>fenêtre</w:t>
       </w:r>
       <w:r>
-        <w:t xml:space="preserve"> « a propos » (aide -&gt; a propos). </w:t>
-      </w:r>
-      <w:r>
-        <w:t>Le menu Edition permettra de mettre d’autres choses comme l’affichage du maillage (facultatif).</w:t>
+        <w:t xml:space="preserve"> « </w:t>
+      </w:r>
+      <w:r>
+        <w:t>à</w:t>
+      </w:r>
+      <w:r>
+        <w:t xml:space="preserve"> propos » (aide -&gt; </w:t>
+      </w:r>
+      <w:r>
+        <w:t>à</w:t>
+      </w:r>
+      <w:r>
+        <w:t xml:space="preserve"> propos). </w:t>
+      </w:r>
+      <w:r>
+        <w:t>Le menu Edition permettra d’</w:t>
+      </w:r>
+      <w:r>
+        <w:t>offrir</w:t>
+      </w:r>
+      <w:r>
+        <w:t xml:space="preserve"> </w:t>
+      </w:r>
+      <w:r>
+        <w:t xml:space="preserve">d’autres </w:t>
+      </w:r>
+      <w:r>
+        <w:t>fonctionnalités</w:t>
+      </w:r>
+      <w:r>
+        <w:t xml:space="preserve"> comme l’affichage du maillage (facultatif).</w:t>
       </w:r>
     </w:p>
     <w:p>
@@ -14382,7 +14428,7 @@
         <w:rStyle w:val="Numrodepage"/>
         <w:noProof/>
       </w:rPr>
-      <w:t>20</w:t>
+      <w:t>15</w:t>
     </w:r>
     <w:r>
       <w:rPr>
@@ -14398,7 +14444,7 @@
         <w:rPr>
           <w:noProof/>
         </w:rPr>
-        <w:t>12/01/2010</w:t>
+        <w:t>13/01/2010</w:t>
       </w:r>
     </w:fldSimple>
     <w:r>
@@ -17129,6 +17175,7 @@
   <w:style w:type="character" w:default="1" w:styleId="Policepardfaut">
     <w:name w:val="Default Paragraph Font"/>
     <w:uiPriority w:val="1"/>
+    <w:semiHidden/>
     <w:unhideWhenUsed/>
   </w:style>
   <w:style w:type="table" w:default="1" w:styleId="TableauNormal">
@@ -17951,7 +17998,7 @@
 </file>
 
 <file path=customXml/itemProps1.xml><?xml version="1.0" encoding="utf-8"?>
-<ds:datastoreItem xmlns:ds="http://schemas.openxmlformats.org/officeDocument/2006/customXml" ds:itemID="{E165EFB7-E3BE-4480-AB2F-A4183E88D020}">
+<ds:datastoreItem xmlns:ds="http://schemas.openxmlformats.org/officeDocument/2006/customXml" ds:itemID="{8291B8C9-90F1-478C-9FF6-5B9561E36473}">
   <ds:schemaRefs>
     <ds:schemaRef ds:uri="http://schemas.openxmlformats.org/officeDocument/2006/bibliography"/>
   </ds:schemaRefs>

</xml_diff>

<commit_message>
~ meilleure gestion du décès des créatures
~ recontrole des TODOs
</commit_message>
<xml_diff>
--- a/documents/Rapport_aurelien.docx
+++ b/documents/Rapport_aurelien.docx
@@ -393,7 +393,7 @@
           <w:r>
             <w:fldChar w:fldCharType="separate"/>
           </w:r>
-          <w:hyperlink w:anchor="_Toc251103268" w:history="1">
+          <w:hyperlink w:anchor="_Toc251182353" w:history="1">
             <w:r>
               <w:rPr>
                 <w:rStyle w:val="Lienhypertexte"/>
@@ -431,7 +431,7 @@
               <w:rPr>
                 <w:webHidden/>
               </w:rPr>
-              <w:instrText xml:space="preserve"> PAGEREF _Toc251103268 \h </w:instrText>
+              <w:instrText xml:space="preserve"> PAGEREF _Toc251182353 \h </w:instrText>
             </w:r>
             <w:r>
               <w:rPr>
@@ -473,7 +473,7 @@
               <w:lang w:val="fr-CH" w:eastAsia="fr-CH"/>
             </w:rPr>
           </w:pPr>
-          <w:hyperlink w:anchor="_Toc251103269" w:history="1">
+          <w:hyperlink w:anchor="_Toc251182354" w:history="1">
             <w:r>
               <w:rPr>
                 <w:rStyle w:val="Lienhypertexte"/>
@@ -519,7 +519,7 @@
                 <w:noProof/>
                 <w:webHidden/>
               </w:rPr>
-              <w:instrText xml:space="preserve"> PAGEREF _Toc251103269 \h </w:instrText>
+              <w:instrText xml:space="preserve"> PAGEREF _Toc251182354 \h </w:instrText>
             </w:r>
             <w:r>
               <w:rPr>
@@ -565,7 +565,7 @@
               <w:lang w:val="fr-CH" w:eastAsia="fr-CH"/>
             </w:rPr>
           </w:pPr>
-          <w:hyperlink w:anchor="_Toc251103270" w:history="1">
+          <w:hyperlink w:anchor="_Toc251182355" w:history="1">
             <w:r>
               <w:rPr>
                 <w:rStyle w:val="Lienhypertexte"/>
@@ -611,7 +611,7 @@
                 <w:noProof/>
                 <w:webHidden/>
               </w:rPr>
-              <w:instrText xml:space="preserve"> PAGEREF _Toc251103270 \h </w:instrText>
+              <w:instrText xml:space="preserve"> PAGEREF _Toc251182355 \h </w:instrText>
             </w:r>
             <w:r>
               <w:rPr>
@@ -657,7 +657,7 @@
               <w:lang w:val="fr-CH" w:eastAsia="fr-CH"/>
             </w:rPr>
           </w:pPr>
-          <w:hyperlink w:anchor="_Toc251103271" w:history="1">
+          <w:hyperlink w:anchor="_Toc251182356" w:history="1">
             <w:r>
               <w:rPr>
                 <w:rStyle w:val="Lienhypertexte"/>
@@ -703,7 +703,7 @@
                 <w:noProof/>
                 <w:webHidden/>
               </w:rPr>
-              <w:instrText xml:space="preserve"> PAGEREF _Toc251103271 \h </w:instrText>
+              <w:instrText xml:space="preserve"> PAGEREF _Toc251182356 \h </w:instrText>
             </w:r>
             <w:r>
               <w:rPr>
@@ -749,7 +749,7 @@
               <w:lang w:val="fr-CH" w:eastAsia="fr-CH"/>
             </w:rPr>
           </w:pPr>
-          <w:hyperlink w:anchor="_Toc251103272" w:history="1">
+          <w:hyperlink w:anchor="_Toc251182357" w:history="1">
             <w:r>
               <w:rPr>
                 <w:rStyle w:val="Lienhypertexte"/>
@@ -793,7 +793,7 @@
                 <w:noProof/>
                 <w:webHidden/>
               </w:rPr>
-              <w:instrText xml:space="preserve"> PAGEREF _Toc251103272 \h </w:instrText>
+              <w:instrText xml:space="preserve"> PAGEREF _Toc251182357 \h </w:instrText>
             </w:r>
             <w:r>
               <w:rPr>
@@ -837,7 +837,7 @@
               <w:lang w:val="fr-CH" w:eastAsia="fr-CH"/>
             </w:rPr>
           </w:pPr>
-          <w:hyperlink w:anchor="_Toc251103273" w:history="1">
+          <w:hyperlink w:anchor="_Toc251182358" w:history="1">
             <w:r>
               <w:rPr>
                 <w:rStyle w:val="Lienhypertexte"/>
@@ -875,7 +875,7 @@
               <w:rPr>
                 <w:webHidden/>
               </w:rPr>
-              <w:instrText xml:space="preserve"> PAGEREF _Toc251103273 \h </w:instrText>
+              <w:instrText xml:space="preserve"> PAGEREF _Toc251182358 \h </w:instrText>
             </w:r>
             <w:r>
               <w:rPr>
@@ -917,7 +917,7 @@
               <w:lang w:val="fr-CH" w:eastAsia="fr-CH"/>
             </w:rPr>
           </w:pPr>
-          <w:hyperlink w:anchor="_Toc251103274" w:history="1">
+          <w:hyperlink w:anchor="_Toc251182359" w:history="1">
             <w:r>
               <w:rPr>
                 <w:rStyle w:val="Lienhypertexte"/>
@@ -982,7 +982,7 @@
                 <w:noProof/>
                 <w:webHidden/>
               </w:rPr>
-              <w:instrText xml:space="preserve"> PAGEREF _Toc251103274 \h </w:instrText>
+              <w:instrText xml:space="preserve"> PAGEREF _Toc251182359 \h </w:instrText>
             </w:r>
             <w:r>
               <w:rPr>
@@ -1028,7 +1028,7 @@
               <w:lang w:val="fr-CH" w:eastAsia="fr-CH"/>
             </w:rPr>
           </w:pPr>
-          <w:hyperlink w:anchor="_Toc251103275" w:history="1">
+          <w:hyperlink w:anchor="_Toc251182360" w:history="1">
             <w:r>
               <w:rPr>
                 <w:rStyle w:val="Lienhypertexte"/>
@@ -1054,7 +1054,7 @@
                 <w:iCs/>
                 <w:noProof/>
               </w:rPr>
-              <w:t xml:space="preserve">Etude de concurrentielle </w:t>
+              <w:t xml:space="preserve">Etude  concurrentielle </w:t>
             </w:r>
             <w:r>
               <w:rPr>
@@ -1108,7 +1108,7 @@
                 <w:noProof/>
                 <w:webHidden/>
               </w:rPr>
-              <w:instrText xml:space="preserve"> PAGEREF _Toc251103275 \h </w:instrText>
+              <w:instrText xml:space="preserve"> PAGEREF _Toc251182360 \h </w:instrText>
             </w:r>
             <w:r>
               <w:rPr>
@@ -1154,7 +1154,7 @@
               <w:lang w:val="fr-CH" w:eastAsia="fr-CH"/>
             </w:rPr>
           </w:pPr>
-          <w:hyperlink w:anchor="_Toc251103276" w:history="1">
+          <w:hyperlink w:anchor="_Toc251182361" w:history="1">
             <w:r>
               <w:rPr>
                 <w:rStyle w:val="Lienhypertexte"/>
@@ -1198,7 +1198,7 @@
                 <w:noProof/>
                 <w:webHidden/>
               </w:rPr>
-              <w:instrText xml:space="preserve"> PAGEREF _Toc251103276 \h </w:instrText>
+              <w:instrText xml:space="preserve"> PAGEREF _Toc251182361 \h </w:instrText>
             </w:r>
             <w:r>
               <w:rPr>
@@ -1243,7 +1243,7 @@
               <w:lang w:val="fr-CH" w:eastAsia="fr-CH"/>
             </w:rPr>
           </w:pPr>
-          <w:hyperlink w:anchor="_Toc251103277" w:history="1">
+          <w:hyperlink w:anchor="_Toc251182362" w:history="1">
             <w:r>
               <w:rPr>
                 <w:rStyle w:val="Lienhypertexte"/>
@@ -1270,7 +1270,7 @@
                 <w:noProof/>
                 <w:webHidden/>
               </w:rPr>
-              <w:instrText xml:space="preserve"> PAGEREF _Toc251103277 \h </w:instrText>
+              <w:instrText xml:space="preserve"> PAGEREF _Toc251182362 \h </w:instrText>
             </w:r>
             <w:r>
               <w:rPr>
@@ -1316,7 +1316,7 @@
               <w:lang w:val="fr-CH" w:eastAsia="fr-CH"/>
             </w:rPr>
           </w:pPr>
-          <w:hyperlink w:anchor="_Toc251103278" w:history="1">
+          <w:hyperlink w:anchor="_Toc251182363" w:history="1">
             <w:r>
               <w:rPr>
                 <w:rStyle w:val="Lienhypertexte"/>
@@ -1360,7 +1360,7 @@
                 <w:noProof/>
                 <w:webHidden/>
               </w:rPr>
-              <w:instrText xml:space="preserve"> PAGEREF _Toc251103278 \h </w:instrText>
+              <w:instrText xml:space="preserve"> PAGEREF _Toc251182363 \h </w:instrText>
             </w:r>
             <w:r>
               <w:rPr>
@@ -1406,7 +1406,7 @@
               <w:lang w:val="fr-CH" w:eastAsia="fr-CH"/>
             </w:rPr>
           </w:pPr>
-          <w:hyperlink w:anchor="_Toc251103279" w:history="1">
+          <w:hyperlink w:anchor="_Toc251182364" w:history="1">
             <w:r>
               <w:rPr>
                 <w:rStyle w:val="Lienhypertexte"/>
@@ -1471,7 +1471,7 @@
                 <w:noProof/>
                 <w:webHidden/>
               </w:rPr>
-              <w:instrText xml:space="preserve"> PAGEREF _Toc251103279 \h </w:instrText>
+              <w:instrText xml:space="preserve"> PAGEREF _Toc251182364 \h </w:instrText>
             </w:r>
             <w:r>
               <w:rPr>
@@ -1517,7 +1517,7 @@
               <w:lang w:val="fr-CH" w:eastAsia="fr-CH"/>
             </w:rPr>
           </w:pPr>
-          <w:hyperlink w:anchor="_Toc251103280" w:history="1">
+          <w:hyperlink w:anchor="_Toc251182365" w:history="1">
             <w:r>
               <w:rPr>
                 <w:rStyle w:val="Lienhypertexte"/>
@@ -1561,7 +1561,7 @@
                 <w:noProof/>
                 <w:webHidden/>
               </w:rPr>
-              <w:instrText xml:space="preserve"> PAGEREF _Toc251103280 \h </w:instrText>
+              <w:instrText xml:space="preserve"> PAGEREF _Toc251182365 \h </w:instrText>
             </w:r>
             <w:r>
               <w:rPr>
@@ -1607,7 +1607,7 @@
               <w:lang w:val="fr-CH" w:eastAsia="fr-CH"/>
             </w:rPr>
           </w:pPr>
-          <w:hyperlink w:anchor="_Toc251103281" w:history="1">
+          <w:hyperlink w:anchor="_Toc251182366" w:history="1">
             <w:r>
               <w:rPr>
                 <w:rStyle w:val="Lienhypertexte"/>
@@ -1651,7 +1651,7 @@
                 <w:noProof/>
                 <w:webHidden/>
               </w:rPr>
-              <w:instrText xml:space="preserve"> PAGEREF _Toc251103281 \h </w:instrText>
+              <w:instrText xml:space="preserve"> PAGEREF _Toc251182366 \h </w:instrText>
             </w:r>
             <w:r>
               <w:rPr>
@@ -1697,7 +1697,7 @@
               <w:lang w:val="fr-CH" w:eastAsia="fr-CH"/>
             </w:rPr>
           </w:pPr>
-          <w:hyperlink w:anchor="_Toc251103282" w:history="1">
+          <w:hyperlink w:anchor="_Toc251182367" w:history="1">
             <w:r>
               <w:rPr>
                 <w:rStyle w:val="Lienhypertexte"/>
@@ -1741,7 +1741,7 @@
                 <w:noProof/>
                 <w:webHidden/>
               </w:rPr>
-              <w:instrText xml:space="preserve"> PAGEREF _Toc251103282 \h </w:instrText>
+              <w:instrText xml:space="preserve"> PAGEREF _Toc251182367 \h </w:instrText>
             </w:r>
             <w:r>
               <w:rPr>
@@ -1785,7 +1785,7 @@
               <w:lang w:val="fr-CH" w:eastAsia="fr-CH"/>
             </w:rPr>
           </w:pPr>
-          <w:hyperlink w:anchor="_Toc251103283" w:history="1">
+          <w:hyperlink w:anchor="_Toc251182368" w:history="1">
             <w:r>
               <w:rPr>
                 <w:rStyle w:val="Lienhypertexte"/>
@@ -1823,7 +1823,7 @@
               <w:rPr>
                 <w:webHidden/>
               </w:rPr>
-              <w:instrText xml:space="preserve"> PAGEREF _Toc251103283 \h </w:instrText>
+              <w:instrText xml:space="preserve"> PAGEREF _Toc251182368 \h </w:instrText>
             </w:r>
             <w:r>
               <w:rPr>
@@ -1865,7 +1865,7 @@
               <w:lang w:val="fr-CH" w:eastAsia="fr-CH"/>
             </w:rPr>
           </w:pPr>
-          <w:hyperlink w:anchor="_Toc251103284" w:history="1">
+          <w:hyperlink w:anchor="_Toc251182369" w:history="1">
             <w:r>
               <w:rPr>
                 <w:rStyle w:val="Lienhypertexte"/>
@@ -1911,7 +1911,7 @@
                 <w:noProof/>
                 <w:webHidden/>
               </w:rPr>
-              <w:instrText xml:space="preserve"> PAGEREF _Toc251103284 \h </w:instrText>
+              <w:instrText xml:space="preserve"> PAGEREF _Toc251182369 \h </w:instrText>
             </w:r>
             <w:r>
               <w:rPr>
@@ -1957,7 +1957,7 @@
               <w:lang w:val="fr-CH" w:eastAsia="fr-CH"/>
             </w:rPr>
           </w:pPr>
-          <w:hyperlink w:anchor="_Toc251103285" w:history="1">
+          <w:hyperlink w:anchor="_Toc251182370" w:history="1">
             <w:r>
               <w:rPr>
                 <w:rStyle w:val="Lienhypertexte"/>
@@ -2001,7 +2001,7 @@
                 <w:noProof/>
                 <w:webHidden/>
               </w:rPr>
-              <w:instrText xml:space="preserve"> PAGEREF _Toc251103285 \h </w:instrText>
+              <w:instrText xml:space="preserve"> PAGEREF _Toc251182370 \h </w:instrText>
             </w:r>
             <w:r>
               <w:rPr>
@@ -2047,7 +2047,7 @@
               <w:lang w:val="fr-CH" w:eastAsia="fr-CH"/>
             </w:rPr>
           </w:pPr>
-          <w:hyperlink w:anchor="_Toc251103286" w:history="1">
+          <w:hyperlink w:anchor="_Toc251182371" w:history="1">
             <w:r>
               <w:rPr>
                 <w:rStyle w:val="Lienhypertexte"/>
@@ -2091,7 +2091,7 @@
                 <w:noProof/>
                 <w:webHidden/>
               </w:rPr>
-              <w:instrText xml:space="preserve"> PAGEREF _Toc251103286 \h </w:instrText>
+              <w:instrText xml:space="preserve"> PAGEREF _Toc251182371 \h </w:instrText>
             </w:r>
             <w:r>
               <w:rPr>
@@ -2137,7 +2137,7 @@
               <w:lang w:val="fr-CH" w:eastAsia="fr-CH"/>
             </w:rPr>
           </w:pPr>
-          <w:hyperlink w:anchor="_Toc251103287" w:history="1">
+          <w:hyperlink w:anchor="_Toc251182372" w:history="1">
             <w:r>
               <w:rPr>
                 <w:rStyle w:val="Lienhypertexte"/>
@@ -2181,7 +2181,7 @@
                 <w:noProof/>
                 <w:webHidden/>
               </w:rPr>
-              <w:instrText xml:space="preserve"> PAGEREF _Toc251103287 \h </w:instrText>
+              <w:instrText xml:space="preserve"> PAGEREF _Toc251182372 \h </w:instrText>
             </w:r>
             <w:r>
               <w:rPr>
@@ -2227,7 +2227,7 @@
               <w:lang w:val="fr-CH" w:eastAsia="fr-CH"/>
             </w:rPr>
           </w:pPr>
-          <w:hyperlink w:anchor="_Toc251103288" w:history="1">
+          <w:hyperlink w:anchor="_Toc251182373" w:history="1">
             <w:r>
               <w:rPr>
                 <w:rStyle w:val="Lienhypertexte"/>
@@ -2271,7 +2271,7 @@
                 <w:noProof/>
                 <w:webHidden/>
               </w:rPr>
-              <w:instrText xml:space="preserve"> PAGEREF _Toc251103288 \h </w:instrText>
+              <w:instrText xml:space="preserve"> PAGEREF _Toc251182373 \h </w:instrText>
             </w:r>
             <w:r>
               <w:rPr>
@@ -2317,7 +2317,7 @@
               <w:lang w:val="fr-CH" w:eastAsia="fr-CH"/>
             </w:rPr>
           </w:pPr>
-          <w:hyperlink w:anchor="_Toc251103289" w:history="1">
+          <w:hyperlink w:anchor="_Toc251182374" w:history="1">
             <w:r>
               <w:rPr>
                 <w:rStyle w:val="Lienhypertexte"/>
@@ -2348,7 +2348,7 @@
                 <w:rFonts w:ascii="Arial" w:hAnsi="Arial"/>
                 <w:noProof/>
               </w:rPr>
-              <w:t>[AURELIEN]</w:t>
+              <w:t>[AURELIEN.OK]</w:t>
             </w:r>
             <w:r>
               <w:rPr>
@@ -2369,7 +2369,7 @@
                 <w:noProof/>
                 <w:webHidden/>
               </w:rPr>
-              <w:instrText xml:space="preserve"> PAGEREF _Toc251103289 \h </w:instrText>
+              <w:instrText xml:space="preserve"> PAGEREF _Toc251182374 \h </w:instrText>
             </w:r>
             <w:r>
               <w:rPr>
@@ -2415,7 +2415,7 @@
               <w:lang w:val="fr-CH" w:eastAsia="fr-CH"/>
             </w:rPr>
           </w:pPr>
-          <w:hyperlink w:anchor="_Toc251103290" w:history="1">
+          <w:hyperlink w:anchor="_Toc251182375" w:history="1">
             <w:r>
               <w:rPr>
                 <w:rStyle w:val="Lienhypertexte"/>
@@ -2459,7 +2459,7 @@
                 <w:noProof/>
                 <w:webHidden/>
               </w:rPr>
-              <w:instrText xml:space="preserve"> PAGEREF _Toc251103290 \h </w:instrText>
+              <w:instrText xml:space="preserve"> PAGEREF _Toc251182375 \h </w:instrText>
             </w:r>
             <w:r>
               <w:rPr>
@@ -2479,7 +2479,7 @@
                 <w:noProof/>
                 <w:webHidden/>
               </w:rPr>
-              <w:t>17</w:t>
+              <w:t>19</w:t>
             </w:r>
             <w:r>
               <w:rPr>
@@ -2505,7 +2505,7 @@
               <w:lang w:val="fr-CH" w:eastAsia="fr-CH"/>
             </w:rPr>
           </w:pPr>
-          <w:hyperlink w:anchor="_Toc251103291" w:history="1">
+          <w:hyperlink w:anchor="_Toc251182376" w:history="1">
             <w:r>
               <w:rPr>
                 <w:rStyle w:val="Lienhypertexte"/>
@@ -2557,7 +2557,7 @@
                 <w:noProof/>
                 <w:webHidden/>
               </w:rPr>
-              <w:instrText xml:space="preserve"> PAGEREF _Toc251103291 \h </w:instrText>
+              <w:instrText xml:space="preserve"> PAGEREF _Toc251182376 \h </w:instrText>
             </w:r>
             <w:r>
               <w:rPr>
@@ -2577,7 +2577,7 @@
                 <w:noProof/>
                 <w:webHidden/>
               </w:rPr>
-              <w:t>17</w:t>
+              <w:t>19</w:t>
             </w:r>
             <w:r>
               <w:rPr>
@@ -2601,7 +2601,7 @@
               <w:lang w:val="fr-CH" w:eastAsia="fr-CH"/>
             </w:rPr>
           </w:pPr>
-          <w:hyperlink w:anchor="_Toc251103292" w:history="1">
+          <w:hyperlink w:anchor="_Toc251182377" w:history="1">
             <w:r>
               <w:rPr>
                 <w:rStyle w:val="Lienhypertexte"/>
@@ -2639,7 +2639,7 @@
               <w:rPr>
                 <w:webHidden/>
               </w:rPr>
-              <w:instrText xml:space="preserve"> PAGEREF _Toc251103292 \h </w:instrText>
+              <w:instrText xml:space="preserve"> PAGEREF _Toc251182377 \h </w:instrText>
             </w:r>
             <w:r>
               <w:rPr>
@@ -2656,7 +2656,7 @@
               <w:rPr>
                 <w:webHidden/>
               </w:rPr>
-              <w:t>18</w:t>
+              <w:t>20</w:t>
             </w:r>
             <w:r>
               <w:rPr>
@@ -2681,7 +2681,7 @@
               <w:lang w:val="fr-CH" w:eastAsia="fr-CH"/>
             </w:rPr>
           </w:pPr>
-          <w:hyperlink w:anchor="_Toc251103293" w:history="1">
+          <w:hyperlink w:anchor="_Toc251182378" w:history="1">
             <w:r>
               <w:rPr>
                 <w:rStyle w:val="Lienhypertexte"/>
@@ -2727,7 +2727,7 @@
                 <w:noProof/>
                 <w:webHidden/>
               </w:rPr>
-              <w:instrText xml:space="preserve"> PAGEREF _Toc251103293 \h </w:instrText>
+              <w:instrText xml:space="preserve"> PAGEREF _Toc251182378 \h </w:instrText>
             </w:r>
             <w:r>
               <w:rPr>
@@ -2747,7 +2747,7 @@
                 <w:noProof/>
                 <w:webHidden/>
               </w:rPr>
-              <w:t>18</w:t>
+              <w:t>20</w:t>
             </w:r>
             <w:r>
               <w:rPr>
@@ -2773,7 +2773,7 @@
               <w:lang w:val="fr-CH" w:eastAsia="fr-CH"/>
             </w:rPr>
           </w:pPr>
-          <w:hyperlink w:anchor="_Toc251103294" w:history="1">
+          <w:hyperlink w:anchor="_Toc251182379" w:history="1">
             <w:r>
               <w:rPr>
                 <w:rStyle w:val="Lienhypertexte"/>
@@ -2825,7 +2825,7 @@
                 <w:noProof/>
                 <w:webHidden/>
               </w:rPr>
-              <w:instrText xml:space="preserve"> PAGEREF _Toc251103294 \h </w:instrText>
+              <w:instrText xml:space="preserve"> PAGEREF _Toc251182379 \h </w:instrText>
             </w:r>
             <w:r>
               <w:rPr>
@@ -2845,7 +2845,7 @@
                 <w:noProof/>
                 <w:webHidden/>
               </w:rPr>
-              <w:t>18</w:t>
+              <w:t>20</w:t>
             </w:r>
             <w:r>
               <w:rPr>
@@ -2871,7 +2871,7 @@
               <w:lang w:val="fr-CH" w:eastAsia="fr-CH"/>
             </w:rPr>
           </w:pPr>
-          <w:hyperlink w:anchor="_Toc251103295" w:history="1">
+          <w:hyperlink w:anchor="_Toc251182380" w:history="1">
             <w:r>
               <w:rPr>
                 <w:rStyle w:val="Lienhypertexte"/>
@@ -2938,7 +2938,7 @@
                 <w:noProof/>
                 <w:webHidden/>
               </w:rPr>
-              <w:instrText xml:space="preserve"> PAGEREF _Toc251103295 \h </w:instrText>
+              <w:instrText xml:space="preserve"> PAGEREF _Toc251182380 \h </w:instrText>
             </w:r>
             <w:r>
               <w:rPr>
@@ -2958,7 +2958,7 @@
                 <w:noProof/>
                 <w:webHidden/>
               </w:rPr>
-              <w:t>18</w:t>
+              <w:t>20</w:t>
             </w:r>
             <w:r>
               <w:rPr>
@@ -2984,7 +2984,7 @@
               <w:lang w:val="fr-CH" w:eastAsia="fr-CH"/>
             </w:rPr>
           </w:pPr>
-          <w:hyperlink w:anchor="_Toc251103296" w:history="1">
+          <w:hyperlink w:anchor="_Toc251182381" w:history="1">
             <w:r>
               <w:rPr>
                 <w:rStyle w:val="Lienhypertexte"/>
@@ -3030,7 +3030,7 @@
                 <w:noProof/>
                 <w:webHidden/>
               </w:rPr>
-              <w:instrText xml:space="preserve"> PAGEREF _Toc251103296 \h </w:instrText>
+              <w:instrText xml:space="preserve"> PAGEREF _Toc251182381 \h </w:instrText>
             </w:r>
             <w:r>
               <w:rPr>
@@ -3050,7 +3050,7 @@
                 <w:noProof/>
                 <w:webHidden/>
               </w:rPr>
-              <w:t>18</w:t>
+              <w:t>20</w:t>
             </w:r>
             <w:r>
               <w:rPr>
@@ -3076,7 +3076,7 @@
               <w:lang w:val="fr-CH" w:eastAsia="fr-CH"/>
             </w:rPr>
           </w:pPr>
-          <w:hyperlink w:anchor="_Toc251103297" w:history="1">
+          <w:hyperlink w:anchor="_Toc251182382" w:history="1">
             <w:r>
               <w:rPr>
                 <w:rStyle w:val="Lienhypertexte"/>
@@ -3122,7 +3122,7 @@
                 <w:noProof/>
                 <w:webHidden/>
               </w:rPr>
-              <w:instrText xml:space="preserve"> PAGEREF _Toc251103297 \h </w:instrText>
+              <w:instrText xml:space="preserve"> PAGEREF _Toc251182382 \h </w:instrText>
             </w:r>
             <w:r>
               <w:rPr>
@@ -3142,7 +3142,7 @@
                 <w:noProof/>
                 <w:webHidden/>
               </w:rPr>
-              <w:t>18</w:t>
+              <w:t>20</w:t>
             </w:r>
             <w:r>
               <w:rPr>
@@ -3166,7 +3166,7 @@
               <w:lang w:val="fr-CH" w:eastAsia="fr-CH"/>
             </w:rPr>
           </w:pPr>
-          <w:hyperlink w:anchor="_Toc251103298" w:history="1">
+          <w:hyperlink w:anchor="_Toc251182383" w:history="1">
             <w:r>
               <w:rPr>
                 <w:rStyle w:val="Lienhypertexte"/>
@@ -3212,7 +3212,7 @@
               <w:rPr>
                 <w:webHidden/>
               </w:rPr>
-              <w:instrText xml:space="preserve"> PAGEREF _Toc251103298 \h </w:instrText>
+              <w:instrText xml:space="preserve"> PAGEREF _Toc251182383 \h </w:instrText>
             </w:r>
             <w:r>
               <w:rPr>
@@ -3229,7 +3229,7 @@
               <w:rPr>
                 <w:webHidden/>
               </w:rPr>
-              <w:t>18</w:t>
+              <w:t>20</w:t>
             </w:r>
             <w:r>
               <w:rPr>
@@ -3254,7 +3254,7 @@
               <w:lang w:val="fr-CH" w:eastAsia="fr-CH"/>
             </w:rPr>
           </w:pPr>
-          <w:hyperlink w:anchor="_Toc251103299" w:history="1">
+          <w:hyperlink w:anchor="_Toc251182384" w:history="1">
             <w:r>
               <w:rPr>
                 <w:rStyle w:val="Lienhypertexte"/>
@@ -3298,7 +3298,7 @@
                 <w:noProof/>
                 <w:webHidden/>
               </w:rPr>
-              <w:instrText xml:space="preserve"> PAGEREF _Toc251103299 \h </w:instrText>
+              <w:instrText xml:space="preserve"> PAGEREF _Toc251182384 \h </w:instrText>
             </w:r>
             <w:r>
               <w:rPr>
@@ -3318,7 +3318,7 @@
                 <w:noProof/>
                 <w:webHidden/>
               </w:rPr>
-              <w:t>18</w:t>
+              <w:t>20</w:t>
             </w:r>
             <w:r>
               <w:rPr>
@@ -3344,7 +3344,7 @@
               <w:lang w:val="fr-CH" w:eastAsia="fr-CH"/>
             </w:rPr>
           </w:pPr>
-          <w:hyperlink w:anchor="_Toc251103300" w:history="1">
+          <w:hyperlink w:anchor="_Toc251182385" w:history="1">
             <w:r>
               <w:rPr>
                 <w:rStyle w:val="Lienhypertexte"/>
@@ -3388,7 +3388,7 @@
                 <w:noProof/>
                 <w:webHidden/>
               </w:rPr>
-              <w:instrText xml:space="preserve"> PAGEREF _Toc251103300 \h </w:instrText>
+              <w:instrText xml:space="preserve"> PAGEREF _Toc251182385 \h </w:instrText>
             </w:r>
             <w:r>
               <w:rPr>
@@ -3408,7 +3408,7 @@
                 <w:noProof/>
                 <w:webHidden/>
               </w:rPr>
-              <w:t>18</w:t>
+              <w:t>20</w:t>
             </w:r>
             <w:r>
               <w:rPr>
@@ -3434,7 +3434,7 @@
               <w:lang w:val="fr-CH" w:eastAsia="fr-CH"/>
             </w:rPr>
           </w:pPr>
-          <w:hyperlink w:anchor="_Toc251103301" w:history="1">
+          <w:hyperlink w:anchor="_Toc251182386" w:history="1">
             <w:r>
               <w:rPr>
                 <w:rStyle w:val="Lienhypertexte"/>
@@ -3478,7 +3478,7 @@
                 <w:noProof/>
                 <w:webHidden/>
               </w:rPr>
-              <w:instrText xml:space="preserve"> PAGEREF _Toc251103301 \h </w:instrText>
+              <w:instrText xml:space="preserve"> PAGEREF _Toc251182386 \h </w:instrText>
             </w:r>
             <w:r>
               <w:rPr>
@@ -3498,7 +3498,7 @@
                 <w:noProof/>
                 <w:webHidden/>
               </w:rPr>
-              <w:t>18</w:t>
+              <w:t>20</w:t>
             </w:r>
             <w:r>
               <w:rPr>
@@ -3524,7 +3524,7 @@
               <w:lang w:val="fr-CH" w:eastAsia="fr-CH"/>
             </w:rPr>
           </w:pPr>
-          <w:hyperlink w:anchor="_Toc251103302" w:history="1">
+          <w:hyperlink w:anchor="_Toc251182387" w:history="1">
             <w:r>
               <w:rPr>
                 <w:rStyle w:val="Lienhypertexte"/>
@@ -3568,7 +3568,7 @@
                 <w:noProof/>
                 <w:webHidden/>
               </w:rPr>
-              <w:instrText xml:space="preserve"> PAGEREF _Toc251103302 \h </w:instrText>
+              <w:instrText xml:space="preserve"> PAGEREF _Toc251182387 \h </w:instrText>
             </w:r>
             <w:r>
               <w:rPr>
@@ -3588,7 +3588,7 @@
                 <w:noProof/>
                 <w:webHidden/>
               </w:rPr>
-              <w:t>19</w:t>
+              <w:t>21</w:t>
             </w:r>
             <w:r>
               <w:rPr>
@@ -3612,7 +3612,7 @@
               <w:lang w:val="fr-CH" w:eastAsia="fr-CH"/>
             </w:rPr>
           </w:pPr>
-          <w:hyperlink w:anchor="_Toc251103303" w:history="1">
+          <w:hyperlink w:anchor="_Toc251182388" w:history="1">
             <w:r>
               <w:rPr>
                 <w:rStyle w:val="Lienhypertexte"/>
@@ -3650,7 +3650,7 @@
               <w:rPr>
                 <w:webHidden/>
               </w:rPr>
-              <w:instrText xml:space="preserve"> PAGEREF _Toc251103303 \h </w:instrText>
+              <w:instrText xml:space="preserve"> PAGEREF _Toc251182388 \h </w:instrText>
             </w:r>
             <w:r>
               <w:rPr>
@@ -3667,7 +3667,7 @@
               <w:rPr>
                 <w:webHidden/>
               </w:rPr>
-              <w:t>20</w:t>
+              <w:t>22</w:t>
             </w:r>
             <w:r>
               <w:rPr>
@@ -3692,7 +3692,7 @@
               <w:lang w:val="fr-CH" w:eastAsia="fr-CH"/>
             </w:rPr>
           </w:pPr>
-          <w:hyperlink w:anchor="_Toc251103304" w:history="1">
+          <w:hyperlink w:anchor="_Toc251182389" w:history="1">
             <w:r>
               <w:rPr>
                 <w:rStyle w:val="Lienhypertexte"/>
@@ -3738,7 +3738,7 @@
                 <w:noProof/>
                 <w:webHidden/>
               </w:rPr>
-              <w:instrText xml:space="preserve"> PAGEREF _Toc251103304 \h </w:instrText>
+              <w:instrText xml:space="preserve"> PAGEREF _Toc251182389 \h </w:instrText>
             </w:r>
             <w:r>
               <w:rPr>
@@ -3758,7 +3758,7 @@
                 <w:noProof/>
                 <w:webHidden/>
               </w:rPr>
-              <w:t>20</w:t>
+              <w:t>22</w:t>
             </w:r>
             <w:r>
               <w:rPr>
@@ -3784,7 +3784,7 @@
               <w:lang w:val="fr-CH" w:eastAsia="fr-CH"/>
             </w:rPr>
           </w:pPr>
-          <w:hyperlink w:anchor="_Toc251103305" w:history="1">
+          <w:hyperlink w:anchor="_Toc251182390" w:history="1">
             <w:r>
               <w:rPr>
                 <w:rStyle w:val="Lienhypertexte"/>
@@ -3830,7 +3830,7 @@
                 <w:noProof/>
                 <w:webHidden/>
               </w:rPr>
-              <w:instrText xml:space="preserve"> PAGEREF _Toc251103305 \h </w:instrText>
+              <w:instrText xml:space="preserve"> PAGEREF _Toc251182390 \h </w:instrText>
             </w:r>
             <w:r>
               <w:rPr>
@@ -3850,7 +3850,7 @@
                 <w:noProof/>
                 <w:webHidden/>
               </w:rPr>
-              <w:t>20</w:t>
+              <w:t>22</w:t>
             </w:r>
             <w:r>
               <w:rPr>
@@ -3876,7 +3876,7 @@
               <w:lang w:val="fr-CH" w:eastAsia="fr-CH"/>
             </w:rPr>
           </w:pPr>
-          <w:hyperlink w:anchor="_Toc251103306" w:history="1">
+          <w:hyperlink w:anchor="_Toc251182391" w:history="1">
             <w:r>
               <w:rPr>
                 <w:rStyle w:val="Lienhypertexte"/>
@@ -3922,7 +3922,7 @@
                 <w:noProof/>
                 <w:webHidden/>
               </w:rPr>
-              <w:instrText xml:space="preserve"> PAGEREF _Toc251103306 \h </w:instrText>
+              <w:instrText xml:space="preserve"> PAGEREF _Toc251182391 \h </w:instrText>
             </w:r>
             <w:r>
               <w:rPr>
@@ -3942,7 +3942,7 @@
                 <w:noProof/>
                 <w:webHidden/>
               </w:rPr>
-              <w:t>20</w:t>
+              <w:t>22</w:t>
             </w:r>
             <w:r>
               <w:rPr>
@@ -3968,7 +3968,7 @@
               <w:lang w:val="fr-CH" w:eastAsia="fr-CH"/>
             </w:rPr>
           </w:pPr>
-          <w:hyperlink w:anchor="_Toc251103307" w:history="1">
+          <w:hyperlink w:anchor="_Toc251182392" w:history="1">
             <w:r>
               <w:rPr>
                 <w:rStyle w:val="Lienhypertexte"/>
@@ -4014,7 +4014,7 @@
                 <w:noProof/>
                 <w:webHidden/>
               </w:rPr>
-              <w:instrText xml:space="preserve"> PAGEREF _Toc251103307 \h </w:instrText>
+              <w:instrText xml:space="preserve"> PAGEREF _Toc251182392 \h </w:instrText>
             </w:r>
             <w:r>
               <w:rPr>
@@ -4034,7 +4034,7 @@
                 <w:noProof/>
                 <w:webHidden/>
               </w:rPr>
-              <w:t>20</w:t>
+              <w:t>22</w:t>
             </w:r>
             <w:r>
               <w:rPr>
@@ -4060,7 +4060,7 @@
               <w:lang w:val="fr-CH" w:eastAsia="fr-CH"/>
             </w:rPr>
           </w:pPr>
-          <w:hyperlink w:anchor="_Toc251103308" w:history="1">
+          <w:hyperlink w:anchor="_Toc251182393" w:history="1">
             <w:r>
               <w:rPr>
                 <w:rStyle w:val="Lienhypertexte"/>
@@ -4106,7 +4106,7 @@
                 <w:noProof/>
                 <w:webHidden/>
               </w:rPr>
-              <w:instrText xml:space="preserve"> PAGEREF _Toc251103308 \h </w:instrText>
+              <w:instrText xml:space="preserve"> PAGEREF _Toc251182393 \h </w:instrText>
             </w:r>
             <w:r>
               <w:rPr>
@@ -4126,7 +4126,7 @@
                 <w:noProof/>
                 <w:webHidden/>
               </w:rPr>
-              <w:t>20</w:t>
+              <w:t>22</w:t>
             </w:r>
             <w:r>
               <w:rPr>
@@ -4158,7 +4158,7 @@
         <w:jc w:val="left"/>
       </w:pPr>
       <w:bookmarkStart w:id="0" w:name="_Toc81814024"/>
-      <w:bookmarkStart w:id="1" w:name="_Toc251103268"/>
+      <w:bookmarkStart w:id="1" w:name="_Toc251182353"/>
       <w:r>
         <w:lastRenderedPageBreak/>
         <w:t>Analyse prél</w:t>
@@ -4182,7 +4182,7 @@
         </w:rPr>
       </w:pPr>
       <w:bookmarkStart w:id="2" w:name="_Toc81814025"/>
-      <w:bookmarkStart w:id="3" w:name="_Toc251103269"/>
+      <w:bookmarkStart w:id="3" w:name="_Toc251182354"/>
       <w:r>
         <w:rPr>
           <w:i w:val="0"/>
@@ -4266,7 +4266,7 @@
         </w:rPr>
       </w:pPr>
       <w:bookmarkStart w:id="4" w:name="_Toc81814026"/>
-      <w:bookmarkStart w:id="5" w:name="_Toc251103270"/>
+      <w:bookmarkStart w:id="5" w:name="_Toc251182355"/>
       <w:r>
         <w:rPr>
           <w:i w:val="0"/>
@@ -4842,7 +4842,7 @@
         </w:rPr>
       </w:pPr>
       <w:bookmarkStart w:id="6" w:name="_Toc81814027"/>
-      <w:bookmarkStart w:id="7" w:name="_Toc251103271"/>
+      <w:bookmarkStart w:id="7" w:name="_Toc251182356"/>
       <w:r>
         <w:rPr>
           <w:i w:val="0"/>
@@ -5208,7 +5208,7 @@
         <w:br w:type="page"/>
       </w:r>
       <w:bookmarkStart w:id="8" w:name="_Toc81814028"/>
-      <w:bookmarkStart w:id="9" w:name="_Toc251103272"/>
+      <w:bookmarkStart w:id="9" w:name="_Toc251182357"/>
       <w:r>
         <w:lastRenderedPageBreak/>
         <w:t>Planification</w:t>
@@ -8054,7 +8054,7 @@
         <w:jc w:val="left"/>
       </w:pPr>
       <w:bookmarkStart w:id="11" w:name="_Toc81814029"/>
-      <w:bookmarkStart w:id="12" w:name="_Toc251103273"/>
+      <w:bookmarkStart w:id="12" w:name="_Toc251182358"/>
       <w:r>
         <w:t>Analyse</w:t>
       </w:r>
@@ -8086,7 +8086,7 @@
           <w:iCs/>
         </w:rPr>
       </w:pPr>
-      <w:bookmarkStart w:id="13" w:name="_Toc251103274"/>
+      <w:bookmarkStart w:id="13" w:name="_Toc251182359"/>
       <w:r>
         <w:rPr>
           <w:i w:val="0"/>
@@ -8145,7 +8145,7 @@
           <w:iCs/>
         </w:rPr>
       </w:pPr>
-      <w:bookmarkStart w:id="14" w:name="_Toc251103275"/>
+      <w:bookmarkStart w:id="14" w:name="_Toc251182360"/>
       <w:r>
         <w:rPr>
           <w:i w:val="0"/>
@@ -8250,7 +8250,7 @@
       <w:pPr>
         <w:pStyle w:val="Titre3"/>
       </w:pPr>
-      <w:bookmarkStart w:id="15" w:name="_Toc251103276"/>
+      <w:bookmarkStart w:id="15" w:name="_Toc251182361"/>
       <w:r>
         <w:t>Bref historique</w:t>
       </w:r>
@@ -8517,7 +8517,7 @@
       <w:r>
         <w:br w:type="page"/>
       </w:r>
-      <w:bookmarkStart w:id="16" w:name="_Toc251103277"/>
+      <w:bookmarkStart w:id="16" w:name="_Toc251182362"/>
       <w:r>
         <w:lastRenderedPageBreak/>
         <w:t>Détails des plus célèbres jeux « Tower Defense »</w:t>
@@ -9694,7 +9694,7 @@
       <w:pPr>
         <w:pStyle w:val="Titre3"/>
       </w:pPr>
-      <w:bookmarkStart w:id="17" w:name="_Toc251103278"/>
+      <w:bookmarkStart w:id="17" w:name="_Toc251182363"/>
       <w:r>
         <w:t>Essor actuel</w:t>
       </w:r>
@@ -9945,7 +9945,7 @@
           <w:iCs/>
         </w:rPr>
       </w:pPr>
-      <w:bookmarkStart w:id="21" w:name="_Toc251103279"/>
+      <w:bookmarkStart w:id="21" w:name="_Toc251182364"/>
       <w:r>
         <w:rPr>
           <w:i w:val="0"/>
@@ -10113,7 +10113,7 @@
       <w:pPr>
         <w:pStyle w:val="Titre3"/>
       </w:pPr>
-      <w:bookmarkStart w:id="22" w:name="_Toc251103280"/>
+      <w:bookmarkStart w:id="22" w:name="_Toc251182365"/>
       <w:r>
         <w:t>R</w:t>
       </w:r>
@@ -10755,7 +10755,7 @@
       <w:pPr>
         <w:pStyle w:val="Titre3"/>
       </w:pPr>
-      <w:bookmarkStart w:id="23" w:name="_Toc251103281"/>
+      <w:bookmarkStart w:id="23" w:name="_Toc251182366"/>
       <w:r>
         <w:t>R</w:t>
       </w:r>
@@ -11157,7 +11157,7 @@
       <w:pPr>
         <w:pStyle w:val="Titre3"/>
       </w:pPr>
-      <w:bookmarkStart w:id="24" w:name="_Toc251103282"/>
+      <w:bookmarkStart w:id="24" w:name="_Toc251182367"/>
       <w:r>
         <w:t>R</w:t>
       </w:r>
@@ -11194,7 +11194,7 @@
         </w:tabs>
         <w:jc w:val="left"/>
       </w:pPr>
-      <w:bookmarkStart w:id="26" w:name="_Toc251103283"/>
+      <w:bookmarkStart w:id="26" w:name="_Toc251182368"/>
       <w:r>
         <w:lastRenderedPageBreak/>
         <w:t>C</w:t>
@@ -11217,7 +11217,7 @@
       <w:bookmarkStart w:id="27" w:name="_Toc25553314"/>
       <w:bookmarkStart w:id="28" w:name="_Toc71691019"/>
       <w:bookmarkStart w:id="29" w:name="_Toc81814038"/>
-      <w:bookmarkStart w:id="30" w:name="_Toc251103284"/>
+      <w:bookmarkStart w:id="30" w:name="_Toc251182369"/>
       <w:r>
         <w:rPr>
           <w:i w:val="0"/>
@@ -11242,7 +11242,7 @@
       <w:pPr>
         <w:pStyle w:val="Titre3"/>
       </w:pPr>
-      <w:bookmarkStart w:id="31" w:name="_Toc251103285"/>
+      <w:bookmarkStart w:id="31" w:name="_Toc251182370"/>
       <w:r>
         <w:t>Système</w:t>
       </w:r>
@@ -11280,7 +11280,7 @@
       <w:pPr>
         <w:pStyle w:val="Titre3"/>
       </w:pPr>
-      <w:bookmarkStart w:id="32" w:name="_Toc251103286"/>
+      <w:bookmarkStart w:id="32" w:name="_Toc251182371"/>
       <w:r>
         <w:t>Outils logiciels</w:t>
       </w:r>
@@ -11347,7 +11347,7 @@
       <w:pPr>
         <w:pStyle w:val="Titre3"/>
       </w:pPr>
-      <w:bookmarkStart w:id="33" w:name="_Toc251103287"/>
+      <w:bookmarkStart w:id="33" w:name="_Toc251182372"/>
       <w:r>
         <w:t>Librairies externes</w:t>
       </w:r>
@@ -11388,7 +11388,7 @@
       <w:pPr>
         <w:pStyle w:val="Titre3"/>
       </w:pPr>
-      <w:bookmarkStart w:id="34" w:name="_Toc251103288"/>
+      <w:bookmarkStart w:id="34" w:name="_Toc251182373"/>
       <w:r>
         <w:t>Interface graphique</w:t>
       </w:r>
@@ -11692,7 +11692,7 @@
           <wp:anchor distT="0" distB="0" distL="114300" distR="114300" simplePos="0" relativeHeight="251667456" behindDoc="1" locked="0" layoutInCell="1" allowOverlap="1">
             <wp:simplePos x="0" y="0"/>
             <wp:positionH relativeFrom="column">
-              <wp:posOffset>670560</wp:posOffset>
+              <wp:posOffset>808990</wp:posOffset>
             </wp:positionH>
             <wp:positionV relativeFrom="paragraph">
               <wp:posOffset>113665</wp:posOffset>
@@ -11733,6 +11733,44 @@
           </wp:anchor>
         </w:drawing>
       </w:r>
+      <w:r>
+        <w:rPr>
+          <w:noProof/>
+        </w:rPr>
+        <w:pict>
+          <v:shape id="_x0000_s1425" type="#_x0000_t202" style="position:absolute;margin-left:52.8pt;margin-top:280.5pt;width:331.7pt;height:.05pt;z-index:251669504;mso-position-horizontal-relative:text;mso-position-vertical-relative:text" stroked="f">
+            <v:textbox style="mso-fit-shape-to-text:t" inset="0,0,0,0">
+              <w:txbxContent>
+                <w:p>
+                  <w:pPr>
+                    <w:pStyle w:val="Lgende"/>
+                    <w:jc w:val="center"/>
+                    <w:rPr>
+                      <w:noProof/>
+                      <w:sz w:val="24"/>
+                      <w:szCs w:val="20"/>
+                    </w:rPr>
+                  </w:pPr>
+                  <w:r>
+                    <w:t xml:space="preserve">Figure </w:t>
+                  </w:r>
+                  <w:fldSimple w:instr=" SEQ Figure \* ARABIC ">
+                    <w:r>
+                      <w:rPr>
+                        <w:noProof/>
+                      </w:rPr>
+                      <w:t>1</w:t>
+                    </w:r>
+                  </w:fldSimple>
+                  <w:r>
+                    <w:t xml:space="preserve"> Schéma de la fenêtre principale</w:t>
+                  </w:r>
+                </w:p>
+              </w:txbxContent>
+            </v:textbox>
+          </v:shape>
+        </w:pict>
+      </w:r>
     </w:p>
     <w:p/>
     <w:p/>
@@ -11765,6 +11803,11 @@
       <w:pPr>
         <w:ind w:firstLine="0"/>
       </w:pPr>
+    </w:p>
+    <w:p>
+      <w:pPr>
+        <w:ind w:firstLine="0"/>
+      </w:pPr>
       <w:r>
         <w:t>La</w:t>
       </w:r>
@@ -12211,12 +12254,52 @@
       <w:pPr>
         <w:ind w:firstLine="0"/>
       </w:pPr>
+      <w:r>
+        <w:t xml:space="preserve">Les autres fenêtres (fenêtre à propos, et menu principal d’accueil) de l’application ne </w:t>
+      </w:r>
+      <w:r>
+        <w:t>nécessitent</w:t>
+      </w:r>
+      <w:r>
+        <w:t xml:space="preserve"> pas une étude particulière. En effet, </w:t>
+      </w:r>
+      <w:r>
+        <w:t>elles seront</w:t>
+      </w:r>
+      <w:r>
+        <w:t xml:space="preserve"> relativement simple</w:t>
+      </w:r>
+      <w:r>
+        <w:t xml:space="preserve">s et nous ont </w:t>
+      </w:r>
+      <w:r>
+        <w:t>demandé</w:t>
+      </w:r>
+      <w:r>
+        <w:t xml:space="preserve"> uniquement un petit </w:t>
+      </w:r>
+      <w:r>
+        <w:t>croquis</w:t>
+      </w:r>
+      <w:r>
+        <w:t xml:space="preserve"> sur papier.</w:t>
+      </w:r>
+    </w:p>
+    <w:p>
+      <w:pPr>
+        <w:ind w:firstLine="0"/>
+      </w:pPr>
+    </w:p>
+    <w:p>
+      <w:pPr>
+        <w:ind w:firstLine="0"/>
+      </w:pPr>
     </w:p>
     <w:p>
       <w:pPr>
         <w:pStyle w:val="Titre3"/>
       </w:pPr>
-      <w:bookmarkStart w:id="35" w:name="_Toc251103289"/>
+      <w:bookmarkStart w:id="35" w:name="_Toc251182374"/>
       <w:r>
         <w:t xml:space="preserve">Architecture de l’application </w:t>
       </w:r>
@@ -12226,7 +12309,31 @@
           <w:color w:val="FF0000"/>
           <w:sz w:val="24"/>
         </w:rPr>
-        <w:t>[AURELIEN]</w:t>
+        <w:t>[AURELIEN</w:t>
+      </w:r>
+      <w:r>
+        <w:rPr>
+          <w:rFonts w:ascii="Arial" w:hAnsi="Arial"/>
+          <w:color w:val="FF0000"/>
+          <w:sz w:val="24"/>
+        </w:rPr>
+        <w:t>.</w:t>
+      </w:r>
+      <w:r>
+        <w:rPr>
+          <w:rFonts w:ascii="Arial" w:hAnsi="Arial"/>
+          <w:color w:val="FF0000"/>
+          <w:sz w:val="24"/>
+        </w:rPr>
+        <w:t>OK</w:t>
+      </w:r>
+      <w:r>
+        <w:rPr>
+          <w:rFonts w:ascii="Arial" w:hAnsi="Arial"/>
+          <w:color w:val="FF0000"/>
+          <w:sz w:val="24"/>
+        </w:rPr>
+        <w:t>]</w:t>
       </w:r>
       <w:bookmarkEnd w:id="35"/>
     </w:p>
@@ -12256,6 +12363,11 @@
     <w:p>
       <w:pPr>
         <w:ind w:firstLine="0"/>
+      </w:pPr>
+    </w:p>
+    <w:p>
+      <w:pPr>
+        <w:ind w:firstLine="0"/>
         <w:rPr>
           <w:b/>
         </w:rPr>
@@ -12307,6 +12419,7 @@
     <w:p>
       <w:pPr>
         <w:ind w:firstLine="0"/>
+        <w:jc w:val="left"/>
         <w:rPr>
           <w:b/>
         </w:rPr>
@@ -12315,6 +12428,28 @@
         <w:rPr>
           <w:b/>
         </w:rPr>
+        <w:br w:type="page"/>
+      </w:r>
+    </w:p>
+    <w:p>
+      <w:pPr>
+        <w:ind w:firstLine="0"/>
+        <w:rPr>
+          <w:b/>
+        </w:rPr>
+      </w:pPr>
+    </w:p>
+    <w:p>
+      <w:pPr>
+        <w:ind w:firstLine="0"/>
+        <w:rPr>
+          <w:b/>
+        </w:rPr>
+      </w:pPr>
+      <w:r>
+        <w:rPr>
+          <w:b/>
+        </w:rPr>
         <w:t>Contrôleur principale</w:t>
       </w:r>
     </w:p>
@@ -12327,6 +12462,132 @@
       <w:pPr>
         <w:ind w:firstLine="0"/>
       </w:pPr>
+      <w:r>
+        <w:t xml:space="preserve">Après </w:t>
+      </w:r>
+      <w:r>
+        <w:t>plusieurs</w:t>
+      </w:r>
+      <w:r>
+        <w:t xml:space="preserve"> schéma</w:t>
+      </w:r>
+      <w:r>
+        <w:t>s</w:t>
+      </w:r>
+      <w:r>
+        <w:t xml:space="preserve"> et tests</w:t>
+      </w:r>
+      <w:r>
+        <w:t xml:space="preserve">, nous avons décidé </w:t>
+      </w:r>
+      <w:r>
+        <w:t>de</w:t>
+      </w:r>
+      <w:r>
+        <w:t xml:space="preserve"> simplifier </w:t>
+      </w:r>
+      <w:r>
+        <w:t xml:space="preserve">l’architecture en créant </w:t>
+      </w:r>
+      <w:r>
+        <w:t xml:space="preserve">une classe qui s’occupera </w:t>
+      </w:r>
+      <w:r>
+        <w:t>de gérer toutes les interactions entre les vues et les modèles</w:t>
+      </w:r>
+      <w:r>
+        <w:t>.</w:t>
+      </w:r>
+      <w:r>
+        <w:t xml:space="preserve"> La classe qui joue</w:t>
+      </w:r>
+      <w:r>
+        <w:t>ra</w:t>
+      </w:r>
+      <w:r>
+        <w:t xml:space="preserve"> </w:t>
+      </w:r>
+      <w:r>
+        <w:t>ce</w:t>
+      </w:r>
+      <w:r>
+        <w:t xml:space="preserve"> </w:t>
+      </w:r>
+      <w:r>
+        <w:t xml:space="preserve">rôle </w:t>
+      </w:r>
+      <w:r>
+        <w:t xml:space="preserve">sera la </w:t>
+      </w:r>
+      <w:r>
+        <w:t>fenêtre</w:t>
+      </w:r>
+      <w:r>
+        <w:t xml:space="preserve"> principale du jeu. </w:t>
+      </w:r>
+      <w:r>
+        <w:t>Celle-ci sera</w:t>
+      </w:r>
+      <w:r>
+        <w:t xml:space="preserve"> donc informée</w:t>
+      </w:r>
+      <w:r>
+        <w:t xml:space="preserve"> de tous les événements</w:t>
+      </w:r>
+      <w:r>
+        <w:t xml:space="preserve"> du joueur et des </w:t>
+      </w:r>
+      <w:r>
+        <w:t>modèles</w:t>
+      </w:r>
+      <w:r>
+        <w:t xml:space="preserve"> (sous la forme d’écouteurs) </w:t>
+      </w:r>
+      <w:r>
+        <w:t>et son travail se</w:t>
+      </w:r>
+      <w:r>
+        <w:t xml:space="preserve">ra d’en informer les </w:t>
+      </w:r>
+      <w:r>
+        <w:t xml:space="preserve">autres </w:t>
+      </w:r>
+      <w:r>
+        <w:t xml:space="preserve">modèles </w:t>
+      </w:r>
+      <w:r>
+        <w:t xml:space="preserve">et </w:t>
+      </w:r>
+      <w:r>
+        <w:t>toutes les parties de l’interface</w:t>
+      </w:r>
+      <w:r>
+        <w:t>.</w:t>
+      </w:r>
+      <w:r>
+        <w:t xml:space="preserve"> Ci-dessou</w:t>
+      </w:r>
+      <w:r>
+        <w:t>s nous vous présentons un schéma</w:t>
+      </w:r>
+      <w:r>
+        <w:t xml:space="preserve"> </w:t>
+      </w:r>
+      <w:r>
+        <w:t>simplifié</w:t>
+      </w:r>
+      <w:r>
+        <w:t xml:space="preserve"> mettant en œuvre </w:t>
+      </w:r>
+      <w:r>
+        <w:t>les différentes parties citées</w:t>
+      </w:r>
+      <w:r>
+        <w:t xml:space="preserve"> ci-dessus :</w:t>
+      </w:r>
+      <w:r>
+        <w:t xml:space="preserve"> </w:t>
+      </w:r>
     </w:p>
     <w:p>
       <w:pPr>
@@ -12335,13 +12596,80 @@
     </w:p>
     <w:p>
       <w:pPr>
+        <w:keepNext/>
         <w:ind w:firstLine="0"/>
-      </w:pPr>
+        <w:jc w:val="center"/>
+      </w:pPr>
+      <w:r>
+        <w:rPr>
+          <w:noProof/>
+          <w:lang w:val="fr-CH" w:eastAsia="fr-CH"/>
+        </w:rPr>
+        <w:drawing>
+          <wp:inline distT="0" distB="0" distL="0" distR="0">
+            <wp:extent cx="4417958" cy="6248463"/>
+            <wp:effectExtent l="19050" t="0" r="1642" b="0"/>
+            <wp:docPr id="2" name="Image 1" descr="MVC_controleur principal.png"/>
+            <wp:cNvGraphicFramePr>
+              <a:graphicFrameLocks xmlns:a="http://schemas.openxmlformats.org/drawingml/2006/main" noChangeAspect="1"/>
+            </wp:cNvGraphicFramePr>
+            <a:graphic xmlns:a="http://schemas.openxmlformats.org/drawingml/2006/main">
+              <a:graphicData uri="http://schemas.openxmlformats.org/drawingml/2006/picture">
+                <pic:pic xmlns:pic="http://schemas.openxmlformats.org/drawingml/2006/picture">
+                  <pic:nvPicPr>
+                    <pic:cNvPr id="0" name="MVC_controleur principal.png"/>
+                    <pic:cNvPicPr/>
+                  </pic:nvPicPr>
+                  <pic:blipFill>
+                    <a:blip r:embed="rId30" cstate="print"/>
+                    <a:stretch>
+                      <a:fillRect/>
+                    </a:stretch>
+                  </pic:blipFill>
+                  <pic:spPr>
+                    <a:xfrm>
+                      <a:off x="0" y="0"/>
+                      <a:ext cx="4423865" cy="6256817"/>
+                    </a:xfrm>
+                    <a:prstGeom prst="rect">
+                      <a:avLst/>
+                    </a:prstGeom>
+                  </pic:spPr>
+                </pic:pic>
+              </a:graphicData>
+            </a:graphic>
+          </wp:inline>
+        </w:drawing>
+      </w:r>
+    </w:p>
+    <w:p>
+      <w:pPr>
+        <w:pStyle w:val="Lgende"/>
+        <w:jc w:val="center"/>
+      </w:pPr>
+      <w:r>
+        <w:t xml:space="preserve">Figure </w:t>
+      </w:r>
+      <w:fldSimple w:instr=" SEQ Figure \* ARABIC ">
+        <w:r>
+          <w:rPr>
+            <w:noProof/>
+          </w:rPr>
+          <w:t>2</w:t>
+        </w:r>
+      </w:fldSimple>
+      <w:r>
+        <w:t xml:space="preserve"> Contrôleur principal</w:t>
+      </w:r>
     </w:p>
     <w:p>
       <w:pPr>
         <w:ind w:firstLine="0"/>
-      </w:pPr>
+        <w:jc w:val="left"/>
+      </w:pPr>
+      <w:r>
+        <w:br w:type="page"/>
+      </w:r>
     </w:p>
     <w:p>
       <w:pPr>
@@ -12354,6 +12682,7 @@
         <w:rPr>
           <w:b/>
         </w:rPr>
+        <w:lastRenderedPageBreak/>
         <w:t xml:space="preserve">Notre </w:t>
       </w:r>
       <w:r>
@@ -12546,7 +12875,13 @@
     </w:p>
     <w:p>
       <w:r>
-        <w:t xml:space="preserve">  Fenêtre principale de diffusion</w:t>
+        <w:t xml:space="preserve">  Fenêtre principale </w:t>
+      </w:r>
+      <w:r>
+        <w:t>de diffusion</w:t>
+      </w:r>
+      <w:r>
+        <w:t xml:space="preserve"> (explication à la page précédente)</w:t>
       </w:r>
     </w:p>
     <w:p>
@@ -12581,10 +12916,24 @@
     </w:p>
     <w:p>
       <w:pPr>
+        <w:ind w:firstLine="0"/>
+        <w:jc w:val="left"/>
+        <w:rPr>
+          <w:b/>
+          <w:sz w:val="20"/>
+        </w:rPr>
+      </w:pPr>
+      <w:r>
+        <w:br w:type="page"/>
+      </w:r>
+    </w:p>
+    <w:p>
+      <w:pPr>
         <w:pStyle w:val="Titre3"/>
       </w:pPr>
-      <w:bookmarkStart w:id="36" w:name="_Toc251103290"/>
-      <w:r>
+      <w:bookmarkStart w:id="36" w:name="_Toc251182375"/>
+      <w:r>
+        <w:lastRenderedPageBreak/>
         <w:t>Schémas UML</w:t>
       </w:r>
       <w:r>
@@ -12767,7 +13116,7 @@
       <w:pPr>
         <w:pStyle w:val="Titre3"/>
       </w:pPr>
-      <w:bookmarkStart w:id="37" w:name="_Toc251103291"/>
+      <w:bookmarkStart w:id="37" w:name="_Toc251182376"/>
       <w:r>
         <w:t>Gestion de la concurrence</w:t>
       </w:r>
@@ -13114,7 +13463,7 @@
       </w:pPr>
       <w:bookmarkStart w:id="38" w:name="_Toc71703259"/>
       <w:bookmarkStart w:id="39" w:name="_Toc81814040"/>
-      <w:bookmarkStart w:id="40" w:name="_Toc251103292"/>
+      <w:bookmarkStart w:id="40" w:name="_Toc251182377"/>
       <w:r>
         <w:lastRenderedPageBreak/>
         <w:t>R</w:t>
@@ -13138,7 +13487,7 @@
       <w:bookmarkStart w:id="41" w:name="_Toc25553317"/>
       <w:bookmarkStart w:id="42" w:name="_Toc71691022"/>
       <w:bookmarkStart w:id="43" w:name="_Toc81814041"/>
-      <w:bookmarkStart w:id="44" w:name="_Toc251103293"/>
+      <w:bookmarkStart w:id="44" w:name="_Toc251182378"/>
       <w:r>
         <w:rPr>
           <w:i w:val="0"/>
@@ -13167,7 +13516,7 @@
       <w:pPr>
         <w:pStyle w:val="Titre3"/>
       </w:pPr>
-      <w:bookmarkStart w:id="46" w:name="_Toc251103294"/>
+      <w:bookmarkStart w:id="46" w:name="_Toc251182379"/>
       <w:r>
         <w:t xml:space="preserve">Résultat de l’interface graphique </w:t>
       </w:r>
@@ -13195,7 +13544,7 @@
       <w:pPr>
         <w:pStyle w:val="Titre3"/>
       </w:pPr>
-      <w:bookmarkStart w:id="47" w:name="_Toc251103295"/>
+      <w:bookmarkStart w:id="47" w:name="_Toc251182380"/>
       <w:r>
         <w:t>Résultat de l’</w:t>
       </w:r>
@@ -13569,7 +13918,7 @@
       <w:bookmarkStart w:id="48" w:name="_Toc25553321"/>
       <w:bookmarkStart w:id="49" w:name="_Toc71691025"/>
       <w:bookmarkStart w:id="50" w:name="_Toc81814042"/>
-      <w:bookmarkStart w:id="51" w:name="_Toc251103296"/>
+      <w:bookmarkStart w:id="51" w:name="_Toc251182381"/>
       <w:r>
         <w:rPr>
           <w:i w:val="0"/>
@@ -13725,7 +14074,7 @@
       <w:bookmarkStart w:id="52" w:name="_Toc25553322"/>
       <w:bookmarkStart w:id="53" w:name="_Toc71691026"/>
       <w:bookmarkStart w:id="54" w:name="_Toc81814043"/>
-      <w:bookmarkStart w:id="55" w:name="_Toc251103297"/>
+      <w:bookmarkStart w:id="55" w:name="_Toc251182382"/>
       <w:r>
         <w:rPr>
           <w:i w:val="0"/>
@@ -13894,7 +14243,7 @@
       <w:bookmarkStart w:id="57" w:name="_Toc25553328"/>
       <w:bookmarkStart w:id="58" w:name="_Toc71703263"/>
       <w:bookmarkStart w:id="59" w:name="_Toc81814048"/>
-      <w:bookmarkStart w:id="60" w:name="_Toc251103298"/>
+      <w:bookmarkStart w:id="60" w:name="_Toc251182383"/>
       <w:r>
         <w:t>C</w:t>
       </w:r>
@@ -13928,7 +14277,7 @@
       <w:pPr>
         <w:pStyle w:val="Titre2"/>
       </w:pPr>
-      <w:bookmarkStart w:id="61" w:name="_Toc251103299"/>
+      <w:bookmarkStart w:id="61" w:name="_Toc251182384"/>
       <w:r>
         <w:t>Objectifs atteints / non-atteints</w:t>
       </w:r>
@@ -13950,7 +14299,7 @@
       <w:pPr>
         <w:pStyle w:val="Titre2"/>
       </w:pPr>
-      <w:bookmarkStart w:id="62" w:name="_Toc251103300"/>
+      <w:bookmarkStart w:id="62" w:name="_Toc251182385"/>
       <w:r>
         <w:t>Points positifs / négatifs</w:t>
       </w:r>
@@ -13961,7 +14310,7 @@
       <w:pPr>
         <w:pStyle w:val="Titre2"/>
       </w:pPr>
-      <w:bookmarkStart w:id="63" w:name="_Toc251103301"/>
+      <w:bookmarkStart w:id="63" w:name="_Toc251182386"/>
       <w:r>
         <w:t>Difficultés particulières</w:t>
       </w:r>
@@ -13972,7 +14321,7 @@
       <w:pPr>
         <w:pStyle w:val="Titre2"/>
       </w:pPr>
-      <w:bookmarkStart w:id="64" w:name="_Toc251103302"/>
+      <w:bookmarkStart w:id="64" w:name="_Toc251182387"/>
       <w:r>
         <w:lastRenderedPageBreak/>
         <w:t>Avenir du projet</w:t>
@@ -14012,7 +14361,7 @@
       </w:pPr>
       <w:bookmarkStart w:id="65" w:name="_Toc71703264"/>
       <w:bookmarkStart w:id="66" w:name="_Toc81814049"/>
-      <w:bookmarkStart w:id="67" w:name="_Toc251103303"/>
+      <w:bookmarkStart w:id="67" w:name="_Toc251182388"/>
       <w:r>
         <w:lastRenderedPageBreak/>
         <w:t>A</w:t>
@@ -14040,7 +14389,7 @@
       </w:pPr>
       <w:bookmarkStart w:id="68" w:name="_Toc71703265"/>
       <w:bookmarkStart w:id="69" w:name="_Toc81814050"/>
-      <w:bookmarkStart w:id="70" w:name="_Toc251103304"/>
+      <w:bookmarkStart w:id="70" w:name="_Toc251182389"/>
       <w:r>
         <w:rPr>
           <w:i w:val="0"/>
@@ -14116,7 +14465,7 @@
       <w:bookmarkStart w:id="71" w:name="_Toc25553330"/>
       <w:bookmarkStart w:id="72" w:name="_Toc71703266"/>
       <w:bookmarkStart w:id="73" w:name="_Toc81814051"/>
-      <w:bookmarkStart w:id="74" w:name="_Toc251103305"/>
+      <w:bookmarkStart w:id="74" w:name="_Toc251182390"/>
       <w:r>
         <w:rPr>
           <w:i w:val="0"/>
@@ -14174,7 +14523,7 @@
           <w:iCs/>
         </w:rPr>
       </w:pPr>
-      <w:bookmarkStart w:id="75" w:name="_Toc251103306"/>
+      <w:bookmarkStart w:id="75" w:name="_Toc251182391"/>
       <w:r>
         <w:rPr>
           <w:i w:val="0"/>
@@ -14240,7 +14589,7 @@
       <w:bookmarkStart w:id="76" w:name="_Toc25553332"/>
       <w:bookmarkStart w:id="77" w:name="_Toc71703268"/>
       <w:bookmarkStart w:id="78" w:name="_Toc81814053"/>
-      <w:bookmarkStart w:id="79" w:name="_Toc251103307"/>
+      <w:bookmarkStart w:id="79" w:name="_Toc251182392"/>
       <w:r>
         <w:rPr>
           <w:i w:val="0"/>
@@ -14286,7 +14635,7 @@
       <w:bookmarkStart w:id="80" w:name="_Toc71703270"/>
       <w:bookmarkStart w:id="81" w:name="_Toc81814055"/>
       <w:bookmarkStart w:id="82" w:name="_Toc25553334"/>
-      <w:bookmarkStart w:id="83" w:name="_Toc251103308"/>
+      <w:bookmarkStart w:id="83" w:name="_Toc251182393"/>
       <w:r>
         <w:rPr>
           <w:i w:val="0"/>
@@ -14359,8 +14708,8 @@
       </w:pPr>
     </w:p>
     <w:sectPr>
-      <w:headerReference w:type="default" r:id="rId30"/>
-      <w:footerReference w:type="default" r:id="rId31"/>
+      <w:headerReference w:type="default" r:id="rId31"/>
+      <w:footerReference w:type="default" r:id="rId32"/>
       <w:pgSz w:w="11906" w:h="16838" w:code="9"/>
       <w:pgMar w:top="1418" w:right="1418" w:bottom="1418" w:left="1418" w:header="720" w:footer="720" w:gutter="0"/>
       <w:cols w:space="720"/>
@@ -14428,7 +14777,7 @@
         <w:rStyle w:val="Numrodepage"/>
         <w:noProof/>
       </w:rPr>
-      <w:t>15</w:t>
+      <w:t>22</w:t>
     </w:r>
     <w:r>
       <w:rPr>
@@ -17707,6 +18056,24 @@
       <w:contextualSpacing/>
     </w:pPr>
   </w:style>
+  <w:style w:type="paragraph" w:styleId="Lgende">
+    <w:name w:val="caption"/>
+    <w:basedOn w:val="Normal"/>
+    <w:next w:val="Normal"/>
+    <w:unhideWhenUsed/>
+    <w:qFormat/>
+    <w:rsid w:val="007C03DC"/>
+    <w:pPr>
+      <w:spacing w:after="200"/>
+    </w:pPr>
+    <w:rPr>
+      <w:b/>
+      <w:bCs/>
+      <w:color w:val="4F81BD" w:themeColor="accent1"/>
+      <w:sz w:val="18"/>
+      <w:szCs w:val="18"/>
+    </w:rPr>
+  </w:style>
 </w:styles>
 </file>
 
@@ -17998,7 +18365,7 @@
 </file>
 
 <file path=customXml/itemProps1.xml><?xml version="1.0" encoding="utf-8"?>
-<ds:datastoreItem xmlns:ds="http://schemas.openxmlformats.org/officeDocument/2006/customXml" ds:itemID="{8291B8C9-90F1-478C-9FF6-5B9561E36473}">
+<ds:datastoreItem xmlns:ds="http://schemas.openxmlformats.org/officeDocument/2006/customXml" ds:itemID="{E6C7B1E8-B8A0-4AC2-BD4A-44F58E5828DE}">
   <ds:schemaRefs>
     <ds:schemaRef ds:uri="http://schemas.openxmlformats.org/officeDocument/2006/bibliography"/>
   </ds:schemaRefs>

</xml_diff>

<commit_message>
un peu de doc
</commit_message>
<xml_diff>
--- a/documents/Rapport_aurelien.docx
+++ b/documents/Rapport_aurelien.docx
@@ -13118,9 +13118,24 @@
     </w:p>
     <w:p>
       <w:pPr>
+        <w:ind w:firstLine="0"/>
+        <w:jc w:val="left"/>
+        <w:rPr>
+          <w:i/>
+          <w:kern w:val="28"/>
+          <w:sz w:val="16"/>
+        </w:rPr>
+      </w:pPr>
+      <w:r>
+        <w:br w:type="page"/>
+      </w:r>
+    </w:p>
+    <w:p>
+      <w:pPr>
         <w:pStyle w:val="Titre4"/>
       </w:pPr>
       <w:r>
+        <w:lastRenderedPageBreak/>
         <w:t xml:space="preserve">Gestionnaire du jeu (model) </w:t>
       </w:r>
       <w:r>
@@ -13128,7 +13143,21 @@
           <w:b/>
           <w:color w:val="FF0000"/>
         </w:rPr>
-        <w:t>[AURELIEN]</w:t>
+        <w:t>[AURELIEN</w:t>
+      </w:r>
+      <w:r>
+        <w:rPr>
+          <w:b/>
+          <w:color w:val="FF0000"/>
+        </w:rPr>
+        <w:t>.OK</w:t>
+      </w:r>
+      <w:r>
+        <w:rPr>
+          <w:b/>
+          <w:color w:val="FF0000"/>
+        </w:rPr>
+        <w:t>]</w:t>
       </w:r>
     </w:p>
     <w:p>
@@ -13138,7 +13167,7 @@
           <w:ilvl w:val="0"/>
           <w:numId w:val="0"/>
         </w:numPr>
-        <w:ind w:left="360"/>
+        <w:ind w:left="360" w:hanging="360"/>
         <w:jc w:val="left"/>
         <w:rPr>
           <w:rFonts w:ascii="Arial" w:hAnsi="Arial"/>
@@ -13147,6 +13176,408 @@
           <w:lang w:eastAsia="fr-FR"/>
         </w:rPr>
       </w:pPr>
+    </w:p>
+    <w:p>
+      <w:pPr>
+        <w:ind w:firstLine="0"/>
+      </w:pPr>
+      <w:r>
+        <w:t>Nous avons décidé</w:t>
+      </w:r>
+      <w:r>
+        <w:t xml:space="preserve"> de</w:t>
+      </w:r>
+      <w:r>
+        <w:t xml:space="preserve"> fournir un </w:t>
+      </w:r>
+      <w:r>
+        <w:t>schéma</w:t>
+      </w:r>
+      <w:r>
+        <w:t xml:space="preserve"> UML simplifié</w:t>
+      </w:r>
+      <w:r>
+        <w:t xml:space="preserve"> (sans getter</w:t>
+      </w:r>
+      <w:r>
+        <w:t>/</w:t>
+      </w:r>
+      <w:r>
+        <w:t>setter et attributs de gestion spécifique)</w:t>
+      </w:r>
+      <w:r>
+        <w:t xml:space="preserve"> afin de rendre la compréhension plus aisé.</w:t>
+      </w:r>
+      <w:r>
+        <w:t xml:space="preserve"> Voici comment nous pensions organiser nos classes :</w:t>
+      </w:r>
+    </w:p>
+    <w:p>
+      <w:r>
+        <w:rPr>
+          <w:noProof/>
+          <w:lang w:val="fr-CH"/>
+        </w:rPr>
+        <w:drawing>
+          <wp:inline distT="0" distB="0" distL="0" distR="0">
+            <wp:extent cx="5759450" cy="6356985"/>
+            <wp:effectExtent l="19050" t="0" r="0" b="0"/>
+            <wp:docPr id="1" name="Image 0" descr="Jeu.jpg"/>
+            <wp:cNvGraphicFramePr>
+              <a:graphicFrameLocks xmlns:a="http://schemas.openxmlformats.org/drawingml/2006/main" noChangeAspect="1"/>
+            </wp:cNvGraphicFramePr>
+            <a:graphic xmlns:a="http://schemas.openxmlformats.org/drawingml/2006/main">
+              <a:graphicData uri="http://schemas.openxmlformats.org/drawingml/2006/picture">
+                <pic:pic xmlns:pic="http://schemas.openxmlformats.org/drawingml/2006/picture">
+                  <pic:nvPicPr>
+                    <pic:cNvPr id="0" name="Jeu.jpg"/>
+                    <pic:cNvPicPr/>
+                  </pic:nvPicPr>
+                  <pic:blipFill>
+                    <a:blip r:embed="rId31" cstate="print"/>
+                    <a:stretch>
+                      <a:fillRect/>
+                    </a:stretch>
+                  </pic:blipFill>
+                  <pic:spPr>
+                    <a:xfrm>
+                      <a:off x="0" y="0"/>
+                      <a:ext cx="5759450" cy="6356985"/>
+                    </a:xfrm>
+                    <a:prstGeom prst="rect">
+                      <a:avLst/>
+                    </a:prstGeom>
+                  </pic:spPr>
+                </pic:pic>
+              </a:graphicData>
+            </a:graphic>
+          </wp:inline>
+        </w:drawing>
+      </w:r>
+    </w:p>
+    <w:p>
+      <w:pPr>
+        <w:pStyle w:val="Lgende"/>
+        <w:jc w:val="center"/>
+      </w:pPr>
+      <w:r>
+        <w:t xml:space="preserve">Figure </w:t>
+      </w:r>
+      <w:fldSimple w:instr=" SEQ Figure \* ARABIC ">
+        <w:r>
+          <w:rPr>
+            <w:noProof/>
+          </w:rPr>
+          <w:t>3</w:t>
+        </w:r>
+      </w:fldSimple>
+      <w:r>
+        <w:t xml:space="preserve"> Schéma de classe du jeu</w:t>
+      </w:r>
+    </w:p>
+    <w:p/>
+    <w:p>
+      <w:pPr>
+        <w:ind w:firstLine="0"/>
+      </w:pPr>
+      <w:r>
+        <w:t xml:space="preserve">Partons de la classe principale que nous nommons </w:t>
+      </w:r>
+      <w:r>
+        <w:rPr>
+          <w:b/>
+        </w:rPr>
+        <w:t>Jeu</w:t>
+      </w:r>
+      <w:r>
+        <w:t>. Celle-ci contien</w:t>
+      </w:r>
+      <w:r>
+        <w:t>dra</w:t>
+      </w:r>
+      <w:r>
+        <w:t xml:space="preserve"> les données du joueur et </w:t>
+      </w:r>
+      <w:r>
+        <w:t>de la</w:t>
+      </w:r>
+      <w:r>
+        <w:t xml:space="preserve"> partie </w:t>
+      </w:r>
+      <w:r>
+        <w:t>de jeu. Elle permet</w:t>
+      </w:r>
+      <w:r>
+        <w:t xml:space="preserve">tra </w:t>
+      </w:r>
+      <w:r>
+        <w:t xml:space="preserve">également d’encapsuler </w:t>
+      </w:r>
+      <w:r>
+        <w:t xml:space="preserve">le terrain. </w:t>
+      </w:r>
+      <w:r>
+        <w:t xml:space="preserve">La classe </w:t>
+      </w:r>
+      <w:r>
+        <w:rPr>
+          <w:b/>
+        </w:rPr>
+        <w:t>Terrain</w:t>
+      </w:r>
+      <w:r>
+        <w:t xml:space="preserve">, elle, contiendra toutes les collections d’éléments comme les tours, les créatures et les animations. </w:t>
+      </w:r>
+      <w:r>
+        <w:t>C’est également elle qui encapsulera le maillage</w:t>
+      </w:r>
+      <w:r>
+        <w:t xml:space="preserve"> et </w:t>
+      </w:r>
+      <w:r>
+        <w:t>définira</w:t>
+      </w:r>
+      <w:r>
+        <w:t xml:space="preserve"> les zone</w:t>
+      </w:r>
+      <w:r>
+        <w:t>s</w:t>
+      </w:r>
+      <w:r>
+        <w:t xml:space="preserve"> de </w:t>
+      </w:r>
+      <w:r>
+        <w:lastRenderedPageBreak/>
+        <w:t>départ et d’arrivée des créatures.</w:t>
+      </w:r>
+      <w:r>
+        <w:t xml:space="preserve"> Les murs</w:t>
+      </w:r>
+      <w:r>
+        <w:t xml:space="preserve"> (simple rectangle)</w:t>
+      </w:r>
+      <w:r>
+        <w:t xml:space="preserve"> du terrain </w:t>
+      </w:r>
+      <w:r>
+        <w:t>permettront</w:t>
+      </w:r>
+      <w:r>
+        <w:t xml:space="preserve"> de rendre des zones non </w:t>
+      </w:r>
+      <w:r>
+        <w:t>accessibles</w:t>
+      </w:r>
+      <w:r>
+        <w:t xml:space="preserve"> pour les créatures et les tours</w:t>
+      </w:r>
+      <w:r>
+        <w:t xml:space="preserve"> (pose impossible)</w:t>
+      </w:r>
+      <w:r>
+        <w:t>.</w:t>
+      </w:r>
+      <w:r>
+        <w:t xml:space="preserve"> Passons maintenant </w:t>
+      </w:r>
+      <w:r>
+        <w:t xml:space="preserve">à la classe </w:t>
+      </w:r>
+      <w:r>
+        <w:rPr>
+          <w:b/>
+        </w:rPr>
+        <w:t>Tour</w:t>
+      </w:r>
+      <w:r>
+        <w:t>, cette entité est caractérisée par</w:t>
+      </w:r>
+      <w:r>
+        <w:t xml:space="preserve"> </w:t>
+      </w:r>
+      <w:r>
+        <w:t xml:space="preserve">un prix d’achat, des dégâts, </w:t>
+      </w:r>
+      <w:r>
+        <w:t>une cadence de tir, un rayon de portée et j’en passe.</w:t>
+      </w:r>
+      <w:r>
+        <w:t xml:space="preserve"> </w:t>
+      </w:r>
+      <w:r>
+        <w:t>Celle-ci peut tirer sur des créatures et pour cela elle a besoins du terrain pour savoir ou sont les créatures.</w:t>
+      </w:r>
+      <w:r>
+        <w:t xml:space="preserve"> </w:t>
+      </w:r>
+      <w:r>
+        <w:t xml:space="preserve">Une </w:t>
+      </w:r>
+      <w:r>
+        <w:rPr>
+          <w:b/>
+        </w:rPr>
+        <w:t>C</w:t>
+      </w:r>
+      <w:r>
+        <w:rPr>
+          <w:b/>
+        </w:rPr>
+        <w:t>réature</w:t>
+      </w:r>
+      <w:r>
+        <w:t xml:space="preserve"> </w:t>
+      </w:r>
+      <w:r>
+        <w:t>est</w:t>
+      </w:r>
+      <w:r>
+        <w:t xml:space="preserve"> </w:t>
+      </w:r>
+      <w:r>
+        <w:t>caractérisée</w:t>
+      </w:r>
+      <w:r>
+        <w:t xml:space="preserve"> principalement</w:t>
+      </w:r>
+      <w:r>
+        <w:t xml:space="preserve"> par </w:t>
+      </w:r>
+      <w:r>
+        <w:t>sa</w:t>
+      </w:r>
+      <w:r>
+        <w:t xml:space="preserve"> santé, </w:t>
+      </w:r>
+      <w:r>
+        <w:t>sa</w:t>
+      </w:r>
+      <w:r>
+        <w:t xml:space="preserve"> vitesse de déplacement et </w:t>
+      </w:r>
+      <w:r>
+        <w:t>son</w:t>
+      </w:r>
+      <w:r>
+        <w:t xml:space="preserve"> </w:t>
+      </w:r>
+      <w:r>
+        <w:t>nombre</w:t>
+      </w:r>
+      <w:r>
+        <w:t xml:space="preserve"> de pièce</w:t>
+      </w:r>
+      <w:r>
+        <w:t>s d’or gagné par le joueur lors de son décès.</w:t>
+      </w:r>
+      <w:r>
+        <w:t xml:space="preserve"> Les tours et les créatures héritent de la classe Rectangle fourni par Java qui nous permet de gérer les collisions.</w:t>
+      </w:r>
+      <w:r>
+        <w:t xml:space="preserve"> Ensuite, le dernier</w:t>
+      </w:r>
+      <w:r>
+        <w:t xml:space="preserve"> groupe</w:t>
+      </w:r>
+      <w:r>
+        <w:t xml:space="preserve"> élément</w:t>
+      </w:r>
+      <w:r>
+        <w:t>s</w:t>
+      </w:r>
+      <w:r>
+        <w:t xml:space="preserve"> </w:t>
+      </w:r>
+      <w:r>
+        <w:t>principal</w:t>
+      </w:r>
+      <w:r>
+        <w:t>e</w:t>
+      </w:r>
+      <w:r>
+        <w:t>s</w:t>
+      </w:r>
+      <w:r>
+        <w:t xml:space="preserve"> est les </w:t>
+      </w:r>
+      <w:r>
+        <w:rPr>
+          <w:b/>
+        </w:rPr>
+        <w:t>animations</w:t>
+      </w:r>
+      <w:r>
+        <w:t xml:space="preserve">. </w:t>
+      </w:r>
+      <w:r>
+        <w:t xml:space="preserve">Une animation </w:t>
+      </w:r>
+      <w:r>
+        <w:t xml:space="preserve">sera surtout </w:t>
+      </w:r>
+      <w:r>
+        <w:t>utilisée</w:t>
+      </w:r>
+      <w:r>
+        <w:t xml:space="preserve"> d’un point de vue esthétique mais les attaques sont des animations qui jou</w:t>
+      </w:r>
+      <w:r>
+        <w:t>eront</w:t>
+      </w:r>
+      <w:r>
+        <w:t xml:space="preserve"> un rôle sur les modèles.</w:t>
+      </w:r>
+    </w:p>
+    <w:p/>
+    <w:p>
+      <w:pPr>
+        <w:ind w:firstLine="0"/>
+      </w:pPr>
+      <w:r>
+        <w:t xml:space="preserve">Faute de temps nous n’allons pas </w:t>
+      </w:r>
+      <w:r>
+        <w:t>détailler</w:t>
+      </w:r>
+      <w:r>
+        <w:t xml:space="preserve"> plus cette partie. Pour plus de question </w:t>
+      </w:r>
+      <w:r>
+        <w:t xml:space="preserve">nous </w:t>
+      </w:r>
+      <w:r>
+        <w:t>vous invit</w:t>
+      </w:r>
+      <w:r>
+        <w:t>ons</w:t>
+      </w:r>
+      <w:r>
+        <w:t xml:space="preserve"> a consulté la</w:t>
+      </w:r>
+      <w:r>
+        <w:t> </w:t>
+      </w:r>
+      <w:r>
+        <w:t xml:space="preserve"> </w:t>
+      </w:r>
+      <w:r>
+        <w:t>« </w:t>
+      </w:r>
+      <w:r>
+        <w:t>java</w:t>
+      </w:r>
+      <w:r>
+        <w:t xml:space="preserve"> </w:t>
+      </w:r>
+      <w:r>
+        <w:t>doc</w:t>
+      </w:r>
+      <w:r>
+        <w:t> »</w:t>
+      </w:r>
+      <w:r>
+        <w:t xml:space="preserve"> fourni en annexe qui détail bien toutes les classes et les membres qui les composes.</w:t>
+      </w:r>
     </w:p>
     <w:p>
       <w:pPr>
@@ -13155,124 +13586,6 @@
           <w:ilvl w:val="0"/>
           <w:numId w:val="0"/>
         </w:numPr>
-        <w:jc w:val="left"/>
-        <w:rPr>
-          <w:rFonts w:ascii="Arial" w:hAnsi="Arial"/>
-          <w:sz w:val="24"/>
-          <w:szCs w:val="20"/>
-          <w:lang w:eastAsia="fr-FR"/>
-        </w:rPr>
-      </w:pPr>
-      <w:r>
-        <w:rPr>
-          <w:rFonts w:ascii="Arial" w:hAnsi="Arial"/>
-          <w:sz w:val="24"/>
-          <w:szCs w:val="20"/>
-          <w:lang w:eastAsia="fr-FR"/>
-        </w:rPr>
-        <w:t xml:space="preserve">Nous avons décidé fournir un </w:t>
-      </w:r>
-      <w:r>
-        <w:rPr>
-          <w:rFonts w:ascii="Arial" w:hAnsi="Arial"/>
-          <w:sz w:val="24"/>
-          <w:szCs w:val="20"/>
-          <w:lang w:eastAsia="fr-FR"/>
-        </w:rPr>
-        <w:t>schéma</w:t>
-      </w:r>
-      <w:r>
-        <w:rPr>
-          <w:rFonts w:ascii="Arial" w:hAnsi="Arial"/>
-          <w:sz w:val="24"/>
-          <w:szCs w:val="20"/>
-          <w:lang w:eastAsia="fr-FR"/>
-        </w:rPr>
-        <w:t xml:space="preserve"> UML simplifié afin de rendre la compréhension plus aisé.</w:t>
-      </w:r>
-      <w:r>
-        <w:rPr>
-          <w:rFonts w:ascii="Arial" w:hAnsi="Arial"/>
-          <w:sz w:val="24"/>
-          <w:szCs w:val="20"/>
-          <w:lang w:eastAsia="fr-FR"/>
-        </w:rPr>
-        <w:t xml:space="preserve"> Voici comment nous pensions organiser nos classes :</w:t>
-      </w:r>
-    </w:p>
-    <w:p>
-      <w:pPr>
-        <w:pStyle w:val="Normalindent"/>
-        <w:numPr>
-          <w:ilvl w:val="0"/>
-          <w:numId w:val="0"/>
-        </w:numPr>
-        <w:jc w:val="left"/>
-        <w:rPr>
-          <w:rFonts w:ascii="Arial" w:hAnsi="Arial"/>
-          <w:sz w:val="24"/>
-          <w:szCs w:val="20"/>
-          <w:lang w:eastAsia="fr-FR"/>
-        </w:rPr>
-      </w:pPr>
-    </w:p>
-    <w:p>
-      <w:pPr>
-        <w:pStyle w:val="Normalindent"/>
-        <w:numPr>
-          <w:ilvl w:val="0"/>
-          <w:numId w:val="0"/>
-        </w:numPr>
-        <w:jc w:val="left"/>
-        <w:rPr>
-          <w:rFonts w:ascii="Arial" w:hAnsi="Arial"/>
-          <w:sz w:val="24"/>
-          <w:szCs w:val="20"/>
-          <w:lang w:eastAsia="fr-FR"/>
-        </w:rPr>
-      </w:pPr>
-    </w:p>
-    <w:p>
-      <w:pPr>
-        <w:pStyle w:val="Normalindent"/>
-        <w:numPr>
-          <w:ilvl w:val="0"/>
-          <w:numId w:val="0"/>
-        </w:numPr>
-        <w:jc w:val="left"/>
-        <w:rPr>
-          <w:rFonts w:ascii="Arial" w:hAnsi="Arial"/>
-          <w:sz w:val="24"/>
-          <w:szCs w:val="20"/>
-          <w:lang w:eastAsia="fr-FR"/>
-        </w:rPr>
-      </w:pPr>
-    </w:p>
-    <w:p>
-      <w:pPr>
-        <w:pStyle w:val="Normalindent"/>
-        <w:numPr>
-          <w:ilvl w:val="0"/>
-          <w:numId w:val="0"/>
-        </w:numPr>
-        <w:ind w:left="360"/>
-        <w:jc w:val="left"/>
-        <w:rPr>
-          <w:rFonts w:ascii="Arial" w:hAnsi="Arial"/>
-          <w:sz w:val="24"/>
-          <w:szCs w:val="20"/>
-          <w:lang w:eastAsia="fr-FR"/>
-        </w:rPr>
-      </w:pPr>
-    </w:p>
-    <w:p>
-      <w:pPr>
-        <w:pStyle w:val="Normalindent"/>
-        <w:numPr>
-          <w:ilvl w:val="0"/>
-          <w:numId w:val="0"/>
-        </w:numPr>
-        <w:ind w:left="360"/>
         <w:jc w:val="left"/>
         <w:rPr>
           <w:rFonts w:ascii="Arial" w:hAnsi="Arial"/>
@@ -13759,7 +14072,7 @@
                     </pic:cNvPicPr>
                   </pic:nvPicPr>
                   <pic:blipFill>
-                    <a:blip r:embed="rId31" cstate="print"/>
+                    <a:blip r:embed="rId32" cstate="print"/>
                     <a:srcRect/>
                     <a:stretch>
                       <a:fillRect/>
@@ -13832,7 +14145,7 @@
                     </pic:cNvPicPr>
                   </pic:nvPicPr>
                   <pic:blipFill>
-                    <a:blip r:embed="rId32" cstate="print"/>
+                    <a:blip r:embed="rId33" cstate="print"/>
                     <a:srcRect/>
                     <a:stretch>
                       <a:fillRect/>
@@ -13905,7 +14218,7 @@
                     </pic:cNvPicPr>
                   </pic:nvPicPr>
                   <pic:blipFill>
-                    <a:blip r:embed="rId33" cstate="print"/>
+                    <a:blip r:embed="rId34" cstate="print"/>
                     <a:srcRect/>
                     <a:stretch>
                       <a:fillRect/>
@@ -13969,7 +14282,7 @@
                     </pic:cNvPicPr>
                   </pic:nvPicPr>
                   <pic:blipFill>
-                    <a:blip r:embed="rId34" cstate="print"/>
+                    <a:blip r:embed="rId35" cstate="print"/>
                     <a:srcRect/>
                     <a:stretch>
                       <a:fillRect/>
@@ -14042,7 +14355,7 @@
                     </pic:cNvPicPr>
                   </pic:nvPicPr>
                   <pic:blipFill>
-                    <a:blip r:embed="rId35" cstate="print"/>
+                    <a:blip r:embed="rId36" cstate="print"/>
                     <a:srcRect/>
                     <a:stretch>
                       <a:fillRect/>
@@ -15249,8 +15562,8 @@
       </w:pPr>
     </w:p>
     <w:sectPr>
-      <w:headerReference w:type="default" r:id="rId36"/>
-      <w:footerReference w:type="default" r:id="rId37"/>
+      <w:headerReference w:type="default" r:id="rId37"/>
+      <w:footerReference w:type="default" r:id="rId38"/>
       <w:pgSz w:w="11906" w:h="16838" w:code="9"/>
       <w:pgMar w:top="1418" w:right="1418" w:bottom="1418" w:left="1418" w:header="720" w:footer="720" w:gutter="0"/>
       <w:cols w:space="720"/>
@@ -15334,7 +15647,7 @@
         <w:rPr>
           <w:noProof/>
         </w:rPr>
-        <w:t>13/01/2010</w:t>
+        <w:t>14/01/2010</w:t>
       </w:r>
     </w:fldSimple>
     <w:r>
@@ -18065,7 +18378,6 @@
   <w:style w:type="character" w:default="1" w:styleId="Policepardfaut">
     <w:name w:val="Default Paragraph Font"/>
     <w:uiPriority w:val="1"/>
-    <w:semiHidden/>
     <w:unhideWhenUsed/>
   </w:style>
   <w:style w:type="table" w:default="1" w:styleId="TableauNormal">
@@ -18906,7 +19218,7 @@
 </file>
 
 <file path=customXml/itemProps1.xml><?xml version="1.0" encoding="utf-8"?>
-<ds:datastoreItem xmlns:ds="http://schemas.openxmlformats.org/officeDocument/2006/customXml" ds:itemID="{1748D6DB-F229-4C93-9EC6-0A1CD8A6C10B}">
+<ds:datastoreItem xmlns:ds="http://schemas.openxmlformats.org/officeDocument/2006/customXml" ds:itemID="{E648774B-9DDB-4646-B433-0EB6248D3E75}">
   <ds:schemaRefs>
     <ds:schemaRef ds:uri="http://schemas.openxmlformats.org/officeDocument/2006/bibliography"/>
   </ds:schemaRefs>

</xml_diff>